<commit_message>
Package 9 fixes complete
</commit_message>
<xml_diff>
--- a/Easter_CS950_Paper/Easter_C950_Paper_v2.docx
+++ b/Easter_CS950_Paper/Easter_C950_Paper_v2.docx
@@ -3339,10 +3339,10 @@
           <w:noProof/>
         </w:rPr>
         <w:drawing>
-          <wp:inline distT="0" distB="0" distL="0" distR="0" wp14:anchorId="2C4DF967" wp14:editId="22713F23">
+          <wp:inline distT="0" distB="0" distL="0" distR="0" wp14:anchorId="6CE24710" wp14:editId="76C8AA72">
             <wp:extent cx="5943600" cy="3341370"/>
             <wp:effectExtent l="0" t="0" r="0" b="0"/>
-            <wp:docPr id="1430770596" name="Picture 1" descr="A screenshot of a computer&#10;&#10;Description automatically generated"/>
+            <wp:docPr id="1987774063" name="Picture 1"/>
             <wp:cNvGraphicFramePr>
               <a:graphicFrameLocks xmlns:a="http://schemas.openxmlformats.org/drawingml/2006/main" noChangeAspect="1"/>
             </wp:cNvGraphicFramePr>
@@ -3350,7 +3350,7 @@
               <a:graphicData uri="http://schemas.openxmlformats.org/drawingml/2006/picture">
                 <pic:pic xmlns:pic="http://schemas.openxmlformats.org/drawingml/2006/picture">
                   <pic:nvPicPr>
-                    <pic:cNvPr id="1430770596" name="Picture 1" descr="A screenshot of a computer&#10;&#10;Description automatically generated"/>
+                    <pic:cNvPr id="1987774063" name=""/>
                     <pic:cNvPicPr/>
                   </pic:nvPicPr>
                   <pic:blipFill>

</xml_diff>

<commit_message>
version 5.0 final revisions
</commit_message>
<xml_diff>
--- a/Easter_CS950_Paper/Easter_C950_Paper_v2.docx
+++ b/Easter_CS950_Paper/Easter_C950_Paper_v2.docx
@@ -2701,10 +2701,7 @@
         <w:t>The chaining hash map differs from the hash map data structure in that it has a method of mapping a list of values to a bucket for insertion and search from the key, sometimes referred to as the hash index</w:t>
       </w:r>
       <w:r>
-        <w:t xml:space="preserve"> </w:t>
-      </w:r>
-      <w:r>
-        <w:t>(</w:t>
+        <w:t xml:space="preserve"> (</w:t>
       </w:r>
       <w:proofErr w:type="spellStart"/>
       <w:r>
@@ -3054,19 +3051,27 @@
       </w:r>
     </w:p>
     <w:p>
-      <w:r>
-        <w:lastRenderedPageBreak/>
-        <w:t xml:space="preserve"> </w:t>
-      </w:r>
+      <w:pPr>
+        <w:pStyle w:val="NormalWeb"/>
+        <w:spacing w:before="0" w:beforeAutospacing="0" w:after="0" w:afterAutospacing="0"/>
+        <w:ind w:left="1152"/>
+      </w:pPr>
+    </w:p>
+    <w:p>
+      <w:pPr>
+        <w:pStyle w:val="NormalWeb"/>
+        <w:spacing w:before="0" w:beforeAutospacing="0" w:after="0" w:afterAutospacing="0"/>
+        <w:ind w:left="1152"/>
+      </w:pPr>
       <w:r>
         <w:rPr>
           <w:noProof/>
         </w:rPr>
         <w:drawing>
-          <wp:inline distT="0" distB="0" distL="0" distR="0" wp14:anchorId="53B6D4BE" wp14:editId="494680DE">
+          <wp:inline distT="0" distB="0" distL="0" distR="0" wp14:anchorId="07D097B2" wp14:editId="2723A25C">
             <wp:extent cx="5943600" cy="3341370"/>
             <wp:effectExtent l="0" t="0" r="0" b="0"/>
-            <wp:docPr id="1637921422" name="Picture 1" descr="A screenshot of a computer&#10;&#10;Description automatically generated"/>
+            <wp:docPr id="1558152630" name="Picture 1" descr="A screenshot of a computer&#10;&#10;Description automatically generated"/>
             <wp:cNvGraphicFramePr>
               <a:graphicFrameLocks xmlns:a="http://schemas.openxmlformats.org/drawingml/2006/main" noChangeAspect="1"/>
             </wp:cNvGraphicFramePr>
@@ -3074,7 +3079,7 @@
               <a:graphicData uri="http://schemas.openxmlformats.org/drawingml/2006/picture">
                 <pic:pic xmlns:pic="http://schemas.openxmlformats.org/drawingml/2006/picture">
                   <pic:nvPicPr>
-                    <pic:cNvPr id="1637921422" name="Picture 1" descr="A screenshot of a computer&#10;&#10;Description automatically generated"/>
+                    <pic:cNvPr id="1558152630" name="Picture 1" descr="A screenshot of a computer&#10;&#10;Description automatically generated"/>
                     <pic:cNvPicPr/>
                   </pic:nvPicPr>
                   <pic:blipFill>
@@ -3098,15 +3103,21 @@
           </wp:inline>
         </w:drawing>
       </w:r>
+    </w:p>
+    <w:p>
+      <w:r>
+        <w:lastRenderedPageBreak/>
+        <w:t xml:space="preserve"> </w:t>
+      </w:r>
       <w:r>
         <w:rPr>
           <w:noProof/>
         </w:rPr>
         <w:drawing>
-          <wp:inline distT="0" distB="0" distL="0" distR="0" wp14:anchorId="772BC85A" wp14:editId="02FA9FB1">
+          <wp:inline distT="0" distB="0" distL="0" distR="0" wp14:anchorId="2A38793B" wp14:editId="4DDEBAD3">
             <wp:extent cx="5943600" cy="3341370"/>
             <wp:effectExtent l="0" t="0" r="0" b="0"/>
-            <wp:docPr id="2097686482" name="Picture 1" descr="A screenshot of a computer&#10;&#10;Description automatically generated"/>
+            <wp:docPr id="1314303668" name="Picture 1" descr="A screenshot of a computer&#10;&#10;Description automatically generated"/>
             <wp:cNvGraphicFramePr>
               <a:graphicFrameLocks xmlns:a="http://schemas.openxmlformats.org/drawingml/2006/main" noChangeAspect="1"/>
             </wp:cNvGraphicFramePr>
@@ -3114,7 +3125,7 @@
               <a:graphicData uri="http://schemas.openxmlformats.org/drawingml/2006/picture">
                 <pic:pic xmlns:pic="http://schemas.openxmlformats.org/drawingml/2006/picture">
                   <pic:nvPicPr>
-                    <pic:cNvPr id="2097686482" name="Picture 1" descr="A screenshot of a computer&#10;&#10;Description automatically generated"/>
+                    <pic:cNvPr id="1314303668" name="Picture 1" descr="A screenshot of a computer&#10;&#10;Description automatically generated"/>
                     <pic:cNvPicPr/>
                   </pic:nvPicPr>
                   <pic:blipFill>
@@ -3186,10 +3197,10 @@
           <w:noProof/>
         </w:rPr>
         <w:drawing>
-          <wp:inline distT="0" distB="0" distL="0" distR="0" wp14:anchorId="0CB315A7" wp14:editId="2EC30188">
+          <wp:inline distT="0" distB="0" distL="0" distR="0" wp14:anchorId="55A433EA" wp14:editId="6B77F6D9">
             <wp:extent cx="5943600" cy="3341370"/>
             <wp:effectExtent l="0" t="0" r="0" b="0"/>
-            <wp:docPr id="1924295464" name="Picture 1" descr="A screenshot of a computer&#10;&#10;Description automatically generated"/>
+            <wp:docPr id="221389857" name="Picture 1" descr="A screenshot of a computer&#10;&#10;Description automatically generated"/>
             <wp:cNvGraphicFramePr>
               <a:graphicFrameLocks xmlns:a="http://schemas.openxmlformats.org/drawingml/2006/main" noChangeAspect="1"/>
             </wp:cNvGraphicFramePr>
@@ -3197,7 +3208,7 @@
               <a:graphicData uri="http://schemas.openxmlformats.org/drawingml/2006/picture">
                 <pic:pic xmlns:pic="http://schemas.openxmlformats.org/drawingml/2006/picture">
                   <pic:nvPicPr>
-                    <pic:cNvPr id="1924295464" name="Picture 1" descr="A screenshot of a computer&#10;&#10;Description automatically generated"/>
+                    <pic:cNvPr id="221389857" name="Picture 1" descr="A screenshot of a computer&#10;&#10;Description automatically generated"/>
                     <pic:cNvPicPr/>
                   </pic:nvPicPr>
                   <pic:blipFill>
@@ -3240,10 +3251,10 @@
           <w:noProof/>
         </w:rPr>
         <w:drawing>
-          <wp:inline distT="0" distB="0" distL="0" distR="0" wp14:anchorId="395F66C3" wp14:editId="1EF451D4">
+          <wp:inline distT="0" distB="0" distL="0" distR="0" wp14:anchorId="013BA9C7" wp14:editId="40F436C8">
             <wp:extent cx="5943600" cy="3341370"/>
             <wp:effectExtent l="0" t="0" r="0" b="0"/>
-            <wp:docPr id="1916720263" name="Picture 1" descr="A screenshot of a computer&#10;&#10;Description automatically generated"/>
+            <wp:docPr id="1961825868" name="Picture 1" descr="A screenshot of a computer&#10;&#10;Description automatically generated"/>
             <wp:cNvGraphicFramePr>
               <a:graphicFrameLocks xmlns:a="http://schemas.openxmlformats.org/drawingml/2006/main" noChangeAspect="1"/>
             </wp:cNvGraphicFramePr>
@@ -3251,7 +3262,7 @@
               <a:graphicData uri="http://schemas.openxmlformats.org/drawingml/2006/picture">
                 <pic:pic xmlns:pic="http://schemas.openxmlformats.org/drawingml/2006/picture">
                   <pic:nvPicPr>
-                    <pic:cNvPr id="1916720263" name="Picture 1" descr="A screenshot of a computer&#10;&#10;Description automatically generated"/>
+                    <pic:cNvPr id="1961825868" name="Picture 1" descr="A screenshot of a computer&#10;&#10;Description automatically generated"/>
                     <pic:cNvPicPr/>
                   </pic:nvPicPr>
                   <pic:blipFill>
@@ -3361,10 +3372,10 @@
           <w:noProof/>
         </w:rPr>
         <w:drawing>
-          <wp:inline distT="0" distB="0" distL="0" distR="0" wp14:anchorId="6CE24710" wp14:editId="76C8AA72">
+          <wp:inline distT="0" distB="0" distL="0" distR="0" wp14:anchorId="1B627CCB" wp14:editId="58C28143">
             <wp:extent cx="5943600" cy="3341370"/>
             <wp:effectExtent l="0" t="0" r="0" b="0"/>
-            <wp:docPr id="1987774063" name="Picture 1"/>
+            <wp:docPr id="652056799" name="Picture 1" descr="A screenshot of a computer&#10;&#10;Description automatically generated"/>
             <wp:cNvGraphicFramePr>
               <a:graphicFrameLocks xmlns:a="http://schemas.openxmlformats.org/drawingml/2006/main" noChangeAspect="1"/>
             </wp:cNvGraphicFramePr>
@@ -3372,7 +3383,7 @@
               <a:graphicData uri="http://schemas.openxmlformats.org/drawingml/2006/picture">
                 <pic:pic xmlns:pic="http://schemas.openxmlformats.org/drawingml/2006/picture">
                   <pic:nvPicPr>
-                    <pic:cNvPr id="1987774063" name=""/>
+                    <pic:cNvPr id="652056799" name="Picture 1" descr="A screenshot of a computer&#10;&#10;Description automatically generated"/>
                     <pic:cNvPicPr/>
                   </pic:nvPicPr>
                   <pic:blipFill>
@@ -3396,29 +3407,21 @@
           </wp:inline>
         </w:drawing>
       </w:r>
-    </w:p>
-    <w:p>
-      <w:pPr>
-        <w:pStyle w:val="NormalWeb"/>
-        <w:spacing w:before="0" w:beforeAutospacing="0" w:after="0" w:afterAutospacing="0"/>
-        <w:ind w:left="1152"/>
-      </w:pPr>
-    </w:p>
-    <w:p>
-      <w:pPr>
-        <w:pStyle w:val="NormalWeb"/>
-        <w:spacing w:before="0" w:beforeAutospacing="0" w:after="0" w:afterAutospacing="0"/>
-        <w:ind w:left="1152"/>
-      </w:pPr>
       <w:r>
         <w:rPr>
           <w:noProof/>
         </w:rPr>
+        <w:t xml:space="preserve"> </w:t>
+      </w:r>
+      <w:r>
+        <w:rPr>
+          <w:noProof/>
+        </w:rPr>
         <w:drawing>
-          <wp:inline distT="0" distB="0" distL="0" distR="0" wp14:anchorId="29B45B58" wp14:editId="00798F61">
+          <wp:inline distT="0" distB="0" distL="0" distR="0" wp14:anchorId="5EB65503" wp14:editId="3DCDA682">
             <wp:extent cx="5943600" cy="3341370"/>
             <wp:effectExtent l="0" t="0" r="0" b="0"/>
-            <wp:docPr id="1838653710" name="Picture 1" descr="A screenshot of a computer&#10;&#10;Description automatically generated"/>
+            <wp:docPr id="153337806" name="Picture 1" descr="A screenshot of a computer&#10;&#10;Description automatically generated"/>
             <wp:cNvGraphicFramePr>
               <a:graphicFrameLocks xmlns:a="http://schemas.openxmlformats.org/drawingml/2006/main" noChangeAspect="1"/>
             </wp:cNvGraphicFramePr>
@@ -3426,7 +3429,7 @@
               <a:graphicData uri="http://schemas.openxmlformats.org/drawingml/2006/picture">
                 <pic:pic xmlns:pic="http://schemas.openxmlformats.org/drawingml/2006/picture">
                   <pic:nvPicPr>
-                    <pic:cNvPr id="1838653710" name="Picture 1" descr="A screenshot of a computer&#10;&#10;Description automatically generated"/>
+                    <pic:cNvPr id="153337806" name="Picture 1" descr="A screenshot of a computer&#10;&#10;Description automatically generated"/>
                     <pic:cNvPicPr/>
                   </pic:nvPicPr>
                   <pic:blipFill>
@@ -3450,6 +3453,20 @@
           </wp:inline>
         </w:drawing>
       </w:r>
+    </w:p>
+    <w:p>
+      <w:pPr>
+        <w:pStyle w:val="NormalWeb"/>
+        <w:spacing w:before="0" w:beforeAutospacing="0" w:after="0" w:afterAutospacing="0"/>
+        <w:ind w:left="1152"/>
+      </w:pPr>
+    </w:p>
+    <w:p>
+      <w:pPr>
+        <w:pStyle w:val="NormalWeb"/>
+        <w:spacing w:before="0" w:beforeAutospacing="0" w:after="0" w:afterAutospacing="0"/>
+        <w:ind w:left="1152"/>
+      </w:pPr>
     </w:p>
     <w:p>
       <w:pPr>
@@ -3610,10 +3627,10 @@
           <w:noProof/>
         </w:rPr>
         <w:drawing>
-          <wp:inline distT="0" distB="0" distL="0" distR="0" wp14:anchorId="5C6A35FC" wp14:editId="284ECE0A">
+          <wp:inline distT="0" distB="0" distL="0" distR="0" wp14:anchorId="4AB45075" wp14:editId="17722F9F">
             <wp:extent cx="5943600" cy="3341370"/>
             <wp:effectExtent l="0" t="0" r="0" b="0"/>
-            <wp:docPr id="826010336" name="Picture 1" descr="A screenshot of a computer&#10;&#10;Description automatically generated"/>
+            <wp:docPr id="1630131054" name="Picture 1" descr="A screenshot of a computer&#10;&#10;Description automatically generated"/>
             <wp:cNvGraphicFramePr>
               <a:graphicFrameLocks xmlns:a="http://schemas.openxmlformats.org/drawingml/2006/main" noChangeAspect="1"/>
             </wp:cNvGraphicFramePr>
@@ -3621,7 +3638,7 @@
               <a:graphicData uri="http://schemas.openxmlformats.org/drawingml/2006/picture">
                 <pic:pic xmlns:pic="http://schemas.openxmlformats.org/drawingml/2006/picture">
                   <pic:nvPicPr>
-                    <pic:cNvPr id="826010336" name="Picture 1" descr="A screenshot of a computer&#10;&#10;Description automatically generated"/>
+                    <pic:cNvPr id="1630131054" name="Picture 1" descr="A screenshot of a computer&#10;&#10;Description automatically generated"/>
                     <pic:cNvPicPr/>
                   </pic:nvPicPr>
                   <pic:blipFill>
@@ -3665,10 +3682,10 @@
         </w:rPr>
         <w:lastRenderedPageBreak/>
         <w:drawing>
-          <wp:inline distT="0" distB="0" distL="0" distR="0" wp14:anchorId="08AD05D5" wp14:editId="7473D3C2">
+          <wp:inline distT="0" distB="0" distL="0" distR="0" wp14:anchorId="4F198F57" wp14:editId="56A706F1">
             <wp:extent cx="5943600" cy="3341370"/>
             <wp:effectExtent l="0" t="0" r="0" b="0"/>
-            <wp:docPr id="284467031" name="Picture 1" descr="A screenshot of a computer&#10;&#10;Description automatically generated"/>
+            <wp:docPr id="1956008234" name="Picture 1" descr="A screenshot of a computer&#10;&#10;Description automatically generated"/>
             <wp:cNvGraphicFramePr>
               <a:graphicFrameLocks xmlns:a="http://schemas.openxmlformats.org/drawingml/2006/main" noChangeAspect="1"/>
             </wp:cNvGraphicFramePr>
@@ -3676,7 +3693,7 @@
               <a:graphicData uri="http://schemas.openxmlformats.org/drawingml/2006/picture">
                 <pic:pic xmlns:pic="http://schemas.openxmlformats.org/drawingml/2006/picture">
                   <pic:nvPicPr>
-                    <pic:cNvPr id="284467031" name="Picture 1" descr="A screenshot of a computer&#10;&#10;Description automatically generated"/>
+                    <pic:cNvPr id="1956008234" name="Picture 1" descr="A screenshot of a computer&#10;&#10;Description automatically generated"/>
                     <pic:cNvPicPr/>
                   </pic:nvPicPr>
                   <pic:blipFill>
@@ -3703,6 +3720,169 @@
     </w:p>
     <w:p>
       <w:pPr>
+        <w:pStyle w:val="NormalWeb"/>
+        <w:spacing w:before="0" w:beforeAutospacing="0" w:after="0" w:afterAutospacing="0"/>
+        <w:ind w:left="900" w:hanging="180"/>
+      </w:pPr>
+    </w:p>
+    <w:p>
+      <w:pPr>
+        <w:pStyle w:val="NormalWeb"/>
+        <w:spacing w:before="0" w:beforeAutospacing="0" w:after="0" w:afterAutospacing="0"/>
+        <w:ind w:left="900" w:hanging="180"/>
+      </w:pPr>
+      <w:r>
+        <w:rPr>
+          <w:noProof/>
+        </w:rPr>
+        <w:drawing>
+          <wp:inline distT="0" distB="0" distL="0" distR="0" wp14:anchorId="7EF355A9" wp14:editId="75993458">
+            <wp:extent cx="5943600" cy="3341370"/>
+            <wp:effectExtent l="0" t="0" r="0" b="0"/>
+            <wp:docPr id="97733001" name="Picture 1" descr="A screenshot of a computer&#10;&#10;Description automatically generated"/>
+            <wp:cNvGraphicFramePr>
+              <a:graphicFrameLocks xmlns:a="http://schemas.openxmlformats.org/drawingml/2006/main" noChangeAspect="1"/>
+            </wp:cNvGraphicFramePr>
+            <a:graphic xmlns:a="http://schemas.openxmlformats.org/drawingml/2006/main">
+              <a:graphicData uri="http://schemas.openxmlformats.org/drawingml/2006/picture">
+                <pic:pic xmlns:pic="http://schemas.openxmlformats.org/drawingml/2006/picture">
+                  <pic:nvPicPr>
+                    <pic:cNvPr id="97733001" name="Picture 1" descr="A screenshot of a computer&#10;&#10;Description automatically generated"/>
+                    <pic:cNvPicPr/>
+                  </pic:nvPicPr>
+                  <pic:blipFill>
+                    <a:blip r:embed="rId20"/>
+                    <a:stretch>
+                      <a:fillRect/>
+                    </a:stretch>
+                  </pic:blipFill>
+                  <pic:spPr>
+                    <a:xfrm>
+                      <a:off x="0" y="0"/>
+                      <a:ext cx="5943600" cy="3341370"/>
+                    </a:xfrm>
+                    <a:prstGeom prst="rect">
+                      <a:avLst/>
+                    </a:prstGeom>
+                  </pic:spPr>
+                </pic:pic>
+              </a:graphicData>
+            </a:graphic>
+          </wp:inline>
+        </w:drawing>
+      </w:r>
+    </w:p>
+    <w:p>
+      <w:pPr>
+        <w:pStyle w:val="NormalWeb"/>
+        <w:spacing w:before="0" w:beforeAutospacing="0" w:after="0" w:afterAutospacing="0"/>
+        <w:ind w:left="900" w:hanging="180"/>
+      </w:pPr>
+    </w:p>
+    <w:p>
+      <w:pPr>
+        <w:pStyle w:val="NormalWeb"/>
+        <w:spacing w:before="0" w:beforeAutospacing="0" w:after="0" w:afterAutospacing="0"/>
+        <w:ind w:left="900" w:hanging="180"/>
+      </w:pPr>
+      <w:r>
+        <w:rPr>
+          <w:noProof/>
+        </w:rPr>
+        <w:lastRenderedPageBreak/>
+        <w:drawing>
+          <wp:inline distT="0" distB="0" distL="0" distR="0" wp14:anchorId="73E6D323" wp14:editId="3C395B77">
+            <wp:extent cx="5943600" cy="3341370"/>
+            <wp:effectExtent l="0" t="0" r="0" b="0"/>
+            <wp:docPr id="719365905" name="Picture 1" descr="A screenshot of a computer&#10;&#10;Description automatically generated"/>
+            <wp:cNvGraphicFramePr>
+              <a:graphicFrameLocks xmlns:a="http://schemas.openxmlformats.org/drawingml/2006/main" noChangeAspect="1"/>
+            </wp:cNvGraphicFramePr>
+            <a:graphic xmlns:a="http://schemas.openxmlformats.org/drawingml/2006/main">
+              <a:graphicData uri="http://schemas.openxmlformats.org/drawingml/2006/picture">
+                <pic:pic xmlns:pic="http://schemas.openxmlformats.org/drawingml/2006/picture">
+                  <pic:nvPicPr>
+                    <pic:cNvPr id="719365905" name="Picture 1" descr="A screenshot of a computer&#10;&#10;Description automatically generated"/>
+                    <pic:cNvPicPr/>
+                  </pic:nvPicPr>
+                  <pic:blipFill>
+                    <a:blip r:embed="rId21"/>
+                    <a:stretch>
+                      <a:fillRect/>
+                    </a:stretch>
+                  </pic:blipFill>
+                  <pic:spPr>
+                    <a:xfrm>
+                      <a:off x="0" y="0"/>
+                      <a:ext cx="5943600" cy="3341370"/>
+                    </a:xfrm>
+                    <a:prstGeom prst="rect">
+                      <a:avLst/>
+                    </a:prstGeom>
+                  </pic:spPr>
+                </pic:pic>
+              </a:graphicData>
+            </a:graphic>
+          </wp:inline>
+        </w:drawing>
+      </w:r>
+    </w:p>
+    <w:p>
+      <w:pPr>
+        <w:pStyle w:val="NormalWeb"/>
+        <w:spacing w:before="0" w:beforeAutospacing="0" w:after="0" w:afterAutospacing="0"/>
+        <w:ind w:left="900" w:hanging="180"/>
+      </w:pPr>
+    </w:p>
+    <w:p>
+      <w:pPr>
+        <w:pStyle w:val="NormalWeb"/>
+        <w:spacing w:before="0" w:beforeAutospacing="0" w:after="0" w:afterAutospacing="0"/>
+        <w:ind w:left="900" w:hanging="180"/>
+      </w:pPr>
+      <w:r>
+        <w:rPr>
+          <w:noProof/>
+        </w:rPr>
+        <w:drawing>
+          <wp:inline distT="0" distB="0" distL="0" distR="0" wp14:anchorId="08AD05D5" wp14:editId="7473D3C2">
+            <wp:extent cx="5943600" cy="3341370"/>
+            <wp:effectExtent l="0" t="0" r="0" b="0"/>
+            <wp:docPr id="284467031" name="Picture 1" descr="A screenshot of a computer&#10;&#10;Description automatically generated"/>
+            <wp:cNvGraphicFramePr>
+              <a:graphicFrameLocks xmlns:a="http://schemas.openxmlformats.org/drawingml/2006/main" noChangeAspect="1"/>
+            </wp:cNvGraphicFramePr>
+            <a:graphic xmlns:a="http://schemas.openxmlformats.org/drawingml/2006/main">
+              <a:graphicData uri="http://schemas.openxmlformats.org/drawingml/2006/picture">
+                <pic:pic xmlns:pic="http://schemas.openxmlformats.org/drawingml/2006/picture">
+                  <pic:nvPicPr>
+                    <pic:cNvPr id="284467031" name="Picture 1" descr="A screenshot of a computer&#10;&#10;Description automatically generated"/>
+                    <pic:cNvPicPr/>
+                  </pic:nvPicPr>
+                  <pic:blipFill>
+                    <a:blip r:embed="rId22"/>
+                    <a:stretch>
+                      <a:fillRect/>
+                    </a:stretch>
+                  </pic:blipFill>
+                  <pic:spPr>
+                    <a:xfrm>
+                      <a:off x="0" y="0"/>
+                      <a:ext cx="5943600" cy="3341370"/>
+                    </a:xfrm>
+                    <a:prstGeom prst="rect">
+                      <a:avLst/>
+                    </a:prstGeom>
+                  </pic:spPr>
+                </pic:pic>
+              </a:graphicData>
+            </a:graphic>
+          </wp:inline>
+        </w:drawing>
+      </w:r>
+    </w:p>
+    <w:p>
+      <w:pPr>
         <w:spacing w:after="160" w:line="254" w:lineRule="auto"/>
         <w:rPr>
           <w:rFonts w:ascii="Times New Roman" w:hAnsi="Times New Roman" w:cs="Times New Roman"/>
@@ -3794,7 +3974,16 @@
           <w:sz w:val="24"/>
           <w:szCs w:val="24"/>
         </w:rPr>
-        <w:t xml:space="preserve"> 2018, Madhushree 2012). When searching for how to implement the Nearest Neighbor algorithm many results for K-Nearest Neighbor would show up. Some difference between the two is that K-Nearest Neighbor uses a hyper-parameter k to define the number of points to cluster for training. In the training phase the algorithm identifies the number of points that can be classified as a group to depict patterns in data. K-Nearest Neighbor was beyond the scope of this project, and using point classification was not needed for the trucks to identify where to travel since the </w:t>
+        <w:t xml:space="preserve"> 2018, Madhushree 2012). When searching for how to </w:t>
+      </w:r>
+      <w:r>
+        <w:rPr>
+          <w:rFonts w:ascii="Times New Roman" w:hAnsi="Times New Roman" w:cs="Times New Roman"/>
+          <w:sz w:val="24"/>
+          <w:szCs w:val="24"/>
+        </w:rPr>
+        <w:lastRenderedPageBreak/>
+        <w:t xml:space="preserve">implement the Nearest Neighbor algorithm many results for K-Nearest Neighbor would show up. Some difference between the two is that K-Nearest Neighbor uses a hyper-parameter k to define the number of points to cluster for training. In the training phase the algorithm identifies the number of points that can be classified as a group to depict patterns in data. K-Nearest Neighbor was beyond the scope of this project, and using point classification was not needed for the trucks to identify where to travel since the </w:t>
       </w:r>
       <w:proofErr w:type="spellStart"/>
       <w:r>
@@ -3957,8 +4146,253 @@
           <w:sz w:val="24"/>
           <w:szCs w:val="24"/>
         </w:rPr>
-        <w:t xml:space="preserve"> attribute maintains the maximum number of packages until manually altered. To maintain the uniqueness of </w:t>
-      </w:r>
+        <w:t xml:space="preserve"> attribute maintains the maximum number of packages until manually altered. To maintain the uniqueness of id, each id is entered individually into one of two lists per truck object in accordance with a planned route associated with the list the id is sorted into.</w:t>
+      </w:r>
+      <w:r>
+        <w:rPr>
+          <w:rFonts w:ascii="Times New Roman" w:hAnsi="Times New Roman" w:cs="Times New Roman"/>
+          <w:sz w:val="24"/>
+          <w:szCs w:val="24"/>
+        </w:rPr>
+        <w:br/>
+      </w:r>
+      <w:r>
+        <w:rPr>
+          <w:rFonts w:ascii="Times New Roman" w:hAnsi="Times New Roman" w:cs="Times New Roman"/>
+          <w:sz w:val="24"/>
+          <w:szCs w:val="24"/>
+        </w:rPr>
+        <w:t xml:space="preserve">To ensure that the trucks travel at an average speed of eighteen, the truck objects have the value of </w:t>
+      </w:r>
+      <w:proofErr w:type="spellStart"/>
+      <w:r>
+        <w:rPr>
+          <w:rFonts w:ascii="Times New Roman" w:hAnsi="Times New Roman" w:cs="Times New Roman"/>
+          <w:sz w:val="24"/>
+          <w:szCs w:val="24"/>
+        </w:rPr>
+        <w:t>avg_mph</w:t>
+      </w:r>
+      <w:proofErr w:type="spellEnd"/>
+      <w:r>
+        <w:rPr>
+          <w:rFonts w:ascii="Times New Roman" w:hAnsi="Times New Roman" w:cs="Times New Roman"/>
+          <w:sz w:val="24"/>
+          <w:szCs w:val="24"/>
+        </w:rPr>
+        <w:t xml:space="preserve"> set to eighteen once the objects are instantiated. Representing a limitless supply of gas originated from not setting any variable for gas supply. Expressing no need for the trucks to stop in this program was the result of not developing any conditional logic that emulates driving rules which would require the trucks to stop. Not developing any conditional logic that emulates driving rules also negates the ability for collisions.</w:t>
+      </w:r>
+      <w:r>
+        <w:rPr>
+          <w:rFonts w:ascii="Times New Roman" w:hAnsi="Times New Roman" w:cs="Times New Roman"/>
+          <w:sz w:val="24"/>
+          <w:szCs w:val="24"/>
+        </w:rPr>
+        <w:br/>
+      </w:r>
+      <w:r>
+        <w:rPr>
+          <w:rFonts w:ascii="Times New Roman" w:hAnsi="Times New Roman" w:cs="Times New Roman"/>
+          <w:sz w:val="24"/>
+          <w:szCs w:val="24"/>
+        </w:rPr>
+        <w:t>Assuming there is one driver per truck, and that each driver stays with the same truck if it is in service, the minimum requirement in this instance is simply that each driver has a truck. Therefore, only two truck objects were instantiated in this program and their combined total distance of 1</w:t>
+      </w:r>
+      <w:r>
+        <w:rPr>
+          <w:rFonts w:ascii="Times New Roman" w:hAnsi="Times New Roman" w:cs="Times New Roman"/>
+          <w:sz w:val="24"/>
+          <w:szCs w:val="24"/>
+        </w:rPr>
+        <w:t>17</w:t>
+      </w:r>
+      <w:r>
+        <w:rPr>
+          <w:rFonts w:ascii="Times New Roman" w:hAnsi="Times New Roman" w:cs="Times New Roman"/>
+          <w:sz w:val="24"/>
+          <w:szCs w:val="24"/>
+        </w:rPr>
+        <w:t>.</w:t>
+      </w:r>
+      <w:r>
+        <w:rPr>
+          <w:rFonts w:ascii="Times New Roman" w:hAnsi="Times New Roman" w:cs="Times New Roman"/>
+          <w:sz w:val="24"/>
+          <w:szCs w:val="24"/>
+        </w:rPr>
+        <w:t>7</w:t>
+      </w:r>
+      <w:r>
+        <w:rPr>
+          <w:rFonts w:ascii="Times New Roman" w:hAnsi="Times New Roman" w:cs="Times New Roman"/>
+          <w:sz w:val="24"/>
+          <w:szCs w:val="24"/>
+        </w:rPr>
+        <w:t>0</w:t>
+      </w:r>
+      <w:r>
+        <w:rPr>
+          <w:rFonts w:ascii="Times New Roman" w:hAnsi="Times New Roman" w:cs="Times New Roman"/>
+          <w:sz w:val="24"/>
+          <w:szCs w:val="24"/>
+        </w:rPr>
+        <w:t xml:space="preserve"> miles meets the requirement of being under 140 miles. </w:t>
+      </w:r>
+      <w:r>
+        <w:rPr>
+          <w:rFonts w:ascii="Times New Roman" w:hAnsi="Times New Roman" w:cs="Times New Roman"/>
+          <w:sz w:val="24"/>
+          <w:szCs w:val="24"/>
+        </w:rPr>
+        <w:br/>
+      </w:r>
+      <w:r>
+        <w:rPr>
+          <w:rFonts w:ascii="Times New Roman" w:hAnsi="Times New Roman" w:cs="Times New Roman"/>
+          <w:sz w:val="24"/>
+          <w:szCs w:val="24"/>
+        </w:rPr>
+        <w:t xml:space="preserve">Neither driver leaves the hub earlier than 8:00 a.m. referred to as the </w:t>
+      </w:r>
+      <w:proofErr w:type="spellStart"/>
+      <w:r>
+        <w:rPr>
+          <w:rFonts w:ascii="Times New Roman" w:hAnsi="Times New Roman" w:cs="Times New Roman"/>
+          <w:sz w:val="24"/>
+          <w:szCs w:val="24"/>
+        </w:rPr>
+        <w:t>pkg_loadtime</w:t>
+      </w:r>
+      <w:proofErr w:type="spellEnd"/>
+      <w:r>
+        <w:rPr>
+          <w:rFonts w:ascii="Times New Roman" w:hAnsi="Times New Roman" w:cs="Times New Roman"/>
+          <w:sz w:val="24"/>
+          <w:szCs w:val="24"/>
+        </w:rPr>
+        <w:t xml:space="preserve"> in this program, and only after </w:t>
+      </w:r>
+      <w:proofErr w:type="spellStart"/>
+      <w:r>
+        <w:rPr>
+          <w:rFonts w:ascii="Times New Roman" w:hAnsi="Times New Roman" w:cs="Times New Roman"/>
+          <w:sz w:val="24"/>
+          <w:szCs w:val="24"/>
+        </w:rPr>
+        <w:t>pkg_loadtime</w:t>
+      </w:r>
+      <w:proofErr w:type="spellEnd"/>
+      <w:r>
+        <w:rPr>
+          <w:rFonts w:ascii="Times New Roman" w:hAnsi="Times New Roman" w:cs="Times New Roman"/>
+          <w:sz w:val="24"/>
+          <w:szCs w:val="24"/>
+        </w:rPr>
+        <w:t xml:space="preserve"> do packages begin to go </w:t>
+      </w:r>
+      <w:r>
+        <w:rPr>
+          <w:rFonts w:ascii="Times New Roman" w:hAnsi="Times New Roman" w:cs="Times New Roman"/>
+          <w:sz w:val="24"/>
+          <w:szCs w:val="24"/>
+        </w:rPr>
+        <w:t>E</w:t>
+      </w:r>
+      <w:r>
+        <w:rPr>
+          <w:rFonts w:ascii="Times New Roman" w:hAnsi="Times New Roman" w:cs="Times New Roman"/>
+          <w:sz w:val="24"/>
+          <w:szCs w:val="24"/>
+        </w:rPr>
+        <w:t>n route</w:t>
+      </w:r>
+      <w:r>
+        <w:rPr>
+          <w:rFonts w:ascii="Times New Roman" w:hAnsi="Times New Roman" w:cs="Times New Roman"/>
+          <w:sz w:val="24"/>
+          <w:szCs w:val="24"/>
+        </w:rPr>
+        <w:t xml:space="preserve"> which is the load time</w:t>
+      </w:r>
+      <w:r>
+        <w:rPr>
+          <w:rFonts w:ascii="Times New Roman" w:hAnsi="Times New Roman" w:cs="Times New Roman"/>
+          <w:sz w:val="24"/>
+          <w:szCs w:val="24"/>
+        </w:rPr>
+        <w:t>. The drivers do return to the hub to reload packages for their second round of deliveries. This can be confirmed in the user interface by selecting any of the options from option four to option seven followed by selecting option eight.</w:t>
+      </w:r>
+      <w:r>
+        <w:rPr>
+          <w:rFonts w:ascii="Times New Roman" w:hAnsi="Times New Roman" w:cs="Times New Roman"/>
+          <w:sz w:val="24"/>
+          <w:szCs w:val="24"/>
+        </w:rPr>
+        <w:br/>
+      </w:r>
+      <w:r>
+        <w:rPr>
+          <w:rFonts w:ascii="Times New Roman" w:hAnsi="Times New Roman" w:cs="Times New Roman"/>
+          <w:sz w:val="24"/>
+          <w:szCs w:val="24"/>
+        </w:rPr>
+        <w:t xml:space="preserve">Loading packages onto the truck is an instantaneous operation, and delivering packages is instantaneous as well since no time delay was factored into the time measured for these processes. Each package has the capacity for one special message at most. The conditional logic for package status in the </w:t>
+      </w:r>
+      <w:proofErr w:type="spellStart"/>
+      <w:r>
+        <w:rPr>
+          <w:rFonts w:ascii="Times New Roman" w:hAnsi="Times New Roman" w:cs="Times New Roman"/>
+          <w:sz w:val="24"/>
+          <w:szCs w:val="24"/>
+        </w:rPr>
+        <w:t>track_</w:t>
+      </w:r>
+      <w:proofErr w:type="gramStart"/>
+      <w:r>
+        <w:rPr>
+          <w:rFonts w:ascii="Times New Roman" w:hAnsi="Times New Roman" w:cs="Times New Roman"/>
+          <w:sz w:val="24"/>
+          <w:szCs w:val="24"/>
+        </w:rPr>
+        <w:t>one</w:t>
+      </w:r>
+      <w:proofErr w:type="spellEnd"/>
+      <w:r>
+        <w:rPr>
+          <w:rFonts w:ascii="Times New Roman" w:hAnsi="Times New Roman" w:cs="Times New Roman"/>
+          <w:sz w:val="24"/>
+          <w:szCs w:val="24"/>
+        </w:rPr>
+        <w:t>(</w:t>
+      </w:r>
+      <w:proofErr w:type="gramEnd"/>
+      <w:r>
+        <w:rPr>
+          <w:rFonts w:ascii="Times New Roman" w:hAnsi="Times New Roman" w:cs="Times New Roman"/>
+          <w:sz w:val="24"/>
+          <w:szCs w:val="24"/>
+        </w:rPr>
+        <w:t xml:space="preserve">) and </w:t>
+      </w:r>
+      <w:proofErr w:type="spellStart"/>
+      <w:r>
+        <w:rPr>
+          <w:rFonts w:ascii="Times New Roman" w:hAnsi="Times New Roman" w:cs="Times New Roman"/>
+          <w:sz w:val="24"/>
+          <w:szCs w:val="24"/>
+        </w:rPr>
+        <w:t>track_all</w:t>
+      </w:r>
+      <w:proofErr w:type="spellEnd"/>
+      <w:r>
+        <w:rPr>
+          <w:rFonts w:ascii="Times New Roman" w:hAnsi="Times New Roman" w:cs="Times New Roman"/>
+          <w:sz w:val="24"/>
+          <w:szCs w:val="24"/>
+        </w:rPr>
+        <w:t xml:space="preserve">() functions correct the delivery address for package nine to 410 S State St., Salt Lake City, UT 84111 at the specified time of 10:20 in the morning. Lastly, due to the </w:t>
+      </w:r>
+      <w:proofErr w:type="spellStart"/>
       <w:r>
         <w:rPr>
           <w:rFonts w:ascii="Times New Roman" w:hAnsi="Times New Roman" w:cs="Times New Roman"/>
@@ -3966,259 +4400,6 @@
           <w:szCs w:val="24"/>
         </w:rPr>
         <w:lastRenderedPageBreak/>
-        <w:t>id, each id is entered individually into one of two lists per truck object in accordance with a planned route associated with the list the id is sorted into.</w:t>
-      </w:r>
-      <w:r>
-        <w:rPr>
-          <w:rFonts w:ascii="Times New Roman" w:hAnsi="Times New Roman" w:cs="Times New Roman"/>
-          <w:sz w:val="24"/>
-          <w:szCs w:val="24"/>
-        </w:rPr>
-        <w:br/>
-      </w:r>
-      <w:r>
-        <w:rPr>
-          <w:rFonts w:ascii="Times New Roman" w:hAnsi="Times New Roman" w:cs="Times New Roman"/>
-          <w:sz w:val="24"/>
-          <w:szCs w:val="24"/>
-        </w:rPr>
-        <w:t xml:space="preserve">To ensure that the trucks travel at an average speed of eighteen, the truck objects have the value of </w:t>
-      </w:r>
-      <w:proofErr w:type="spellStart"/>
-      <w:r>
-        <w:rPr>
-          <w:rFonts w:ascii="Times New Roman" w:hAnsi="Times New Roman" w:cs="Times New Roman"/>
-          <w:sz w:val="24"/>
-          <w:szCs w:val="24"/>
-        </w:rPr>
-        <w:t>avg_mph</w:t>
-      </w:r>
-      <w:proofErr w:type="spellEnd"/>
-      <w:r>
-        <w:rPr>
-          <w:rFonts w:ascii="Times New Roman" w:hAnsi="Times New Roman" w:cs="Times New Roman"/>
-          <w:sz w:val="24"/>
-          <w:szCs w:val="24"/>
-        </w:rPr>
-        <w:t xml:space="preserve"> set to eighteen once the objects are instantiated. Representing a limitless supply of gas originated from not setting any variable for gas supply. Expressing no need for the trucks to stop in this program was the result of not developing any conditional logic that emulates driving rules which would require the trucks to stop. Not developing any conditional logic that emulates driving rules also negates the ability for collisions.</w:t>
-      </w:r>
-      <w:r>
-        <w:rPr>
-          <w:rFonts w:ascii="Times New Roman" w:hAnsi="Times New Roman" w:cs="Times New Roman"/>
-          <w:sz w:val="24"/>
-          <w:szCs w:val="24"/>
-        </w:rPr>
-        <w:br/>
-      </w:r>
-      <w:r>
-        <w:rPr>
-          <w:rFonts w:ascii="Times New Roman" w:hAnsi="Times New Roman" w:cs="Times New Roman"/>
-          <w:sz w:val="24"/>
-          <w:szCs w:val="24"/>
-        </w:rPr>
-        <w:t>Assuming there is one driver per truck, and that each driver stays with the same truck if it is in service, the minimum requirement in this instance is simply that each driver has a truck. Therefore, only two truck objects were instantiated in this program and their combined total distance of 1</w:t>
-      </w:r>
-      <w:r>
-        <w:rPr>
-          <w:rFonts w:ascii="Times New Roman" w:hAnsi="Times New Roman" w:cs="Times New Roman"/>
-          <w:sz w:val="24"/>
-          <w:szCs w:val="24"/>
-        </w:rPr>
-        <w:t>17</w:t>
-      </w:r>
-      <w:r>
-        <w:rPr>
-          <w:rFonts w:ascii="Times New Roman" w:hAnsi="Times New Roman" w:cs="Times New Roman"/>
-          <w:sz w:val="24"/>
-          <w:szCs w:val="24"/>
-        </w:rPr>
-        <w:t>.</w:t>
-      </w:r>
-      <w:r>
-        <w:rPr>
-          <w:rFonts w:ascii="Times New Roman" w:hAnsi="Times New Roman" w:cs="Times New Roman"/>
-          <w:sz w:val="24"/>
-          <w:szCs w:val="24"/>
-        </w:rPr>
-        <w:t>1</w:t>
-      </w:r>
-      <w:r>
-        <w:rPr>
-          <w:rFonts w:ascii="Times New Roman" w:hAnsi="Times New Roman" w:cs="Times New Roman"/>
-          <w:sz w:val="24"/>
-          <w:szCs w:val="24"/>
-        </w:rPr>
-        <w:t>0</w:t>
-      </w:r>
-      <w:r>
-        <w:rPr>
-          <w:rFonts w:ascii="Times New Roman" w:hAnsi="Times New Roman" w:cs="Times New Roman"/>
-          <w:sz w:val="24"/>
-          <w:szCs w:val="24"/>
-        </w:rPr>
-        <w:t xml:space="preserve"> miles meets the requirement of being under 140 miles. </w:t>
-      </w:r>
-      <w:r>
-        <w:rPr>
-          <w:rFonts w:ascii="Times New Roman" w:hAnsi="Times New Roman" w:cs="Times New Roman"/>
-          <w:sz w:val="24"/>
-          <w:szCs w:val="24"/>
-        </w:rPr>
-        <w:br/>
-      </w:r>
-      <w:r>
-        <w:rPr>
-          <w:rFonts w:ascii="Times New Roman" w:hAnsi="Times New Roman" w:cs="Times New Roman"/>
-          <w:sz w:val="24"/>
-          <w:szCs w:val="24"/>
-        </w:rPr>
-        <w:t xml:space="preserve">Neither driver leaves the hub earlier than 8:00 a.m. referred to as the </w:t>
-      </w:r>
-      <w:proofErr w:type="spellStart"/>
-      <w:r>
-        <w:rPr>
-          <w:rFonts w:ascii="Times New Roman" w:hAnsi="Times New Roman" w:cs="Times New Roman"/>
-          <w:sz w:val="24"/>
-          <w:szCs w:val="24"/>
-        </w:rPr>
-        <w:t>pkg_loadtime</w:t>
-      </w:r>
-      <w:proofErr w:type="spellEnd"/>
-      <w:r>
-        <w:rPr>
-          <w:rFonts w:ascii="Times New Roman" w:hAnsi="Times New Roman" w:cs="Times New Roman"/>
-          <w:sz w:val="24"/>
-          <w:szCs w:val="24"/>
-        </w:rPr>
-        <w:t xml:space="preserve"> in this program, and only after </w:t>
-      </w:r>
-      <w:proofErr w:type="spellStart"/>
-      <w:r>
-        <w:rPr>
-          <w:rFonts w:ascii="Times New Roman" w:hAnsi="Times New Roman" w:cs="Times New Roman"/>
-          <w:sz w:val="24"/>
-          <w:szCs w:val="24"/>
-        </w:rPr>
-        <w:t>pkg_loadtime</w:t>
-      </w:r>
-      <w:proofErr w:type="spellEnd"/>
-      <w:r>
-        <w:rPr>
-          <w:rFonts w:ascii="Times New Roman" w:hAnsi="Times New Roman" w:cs="Times New Roman"/>
-          <w:sz w:val="24"/>
-          <w:szCs w:val="24"/>
-        </w:rPr>
-        <w:t xml:space="preserve"> do packages begin to go </w:t>
-      </w:r>
-      <w:r>
-        <w:rPr>
-          <w:rFonts w:ascii="Times New Roman" w:hAnsi="Times New Roman" w:cs="Times New Roman"/>
-          <w:sz w:val="24"/>
-          <w:szCs w:val="24"/>
-        </w:rPr>
-        <w:t>E</w:t>
-      </w:r>
-      <w:r>
-        <w:rPr>
-          <w:rFonts w:ascii="Times New Roman" w:hAnsi="Times New Roman" w:cs="Times New Roman"/>
-          <w:sz w:val="24"/>
-          <w:szCs w:val="24"/>
-        </w:rPr>
-        <w:t>n route</w:t>
-      </w:r>
-      <w:r>
-        <w:rPr>
-          <w:rFonts w:ascii="Times New Roman" w:hAnsi="Times New Roman" w:cs="Times New Roman"/>
-          <w:sz w:val="24"/>
-          <w:szCs w:val="24"/>
-        </w:rPr>
-        <w:t xml:space="preserve"> which is the load time</w:t>
-      </w:r>
-      <w:r>
-        <w:rPr>
-          <w:rFonts w:ascii="Times New Roman" w:hAnsi="Times New Roman" w:cs="Times New Roman"/>
-          <w:sz w:val="24"/>
-          <w:szCs w:val="24"/>
-        </w:rPr>
-        <w:t>. The drivers do return to the hub to reload packages for their second round of deliveries. This can be confirmed in the user interface by selecting any of the options from option four to option seven followed by selecting option eight.</w:t>
-      </w:r>
-      <w:r>
-        <w:rPr>
-          <w:rFonts w:ascii="Times New Roman" w:hAnsi="Times New Roman" w:cs="Times New Roman"/>
-          <w:sz w:val="24"/>
-          <w:szCs w:val="24"/>
-        </w:rPr>
-        <w:br/>
-      </w:r>
-      <w:r>
-        <w:rPr>
-          <w:rFonts w:ascii="Times New Roman" w:hAnsi="Times New Roman" w:cs="Times New Roman"/>
-          <w:sz w:val="24"/>
-          <w:szCs w:val="24"/>
-        </w:rPr>
-        <w:t xml:space="preserve">Loading packages onto the truck is an instantaneous operation, and delivering packages is instantaneous as well since no time delay was factored into the time measured for these processes. Each package has the capacity for one special message at most. The conditional logic for package status in the </w:t>
-      </w:r>
-      <w:proofErr w:type="spellStart"/>
-      <w:r>
-        <w:rPr>
-          <w:rFonts w:ascii="Times New Roman" w:hAnsi="Times New Roman" w:cs="Times New Roman"/>
-          <w:sz w:val="24"/>
-          <w:szCs w:val="24"/>
-        </w:rPr>
-        <w:t>track_</w:t>
-      </w:r>
-      <w:proofErr w:type="gramStart"/>
-      <w:r>
-        <w:rPr>
-          <w:rFonts w:ascii="Times New Roman" w:hAnsi="Times New Roman" w:cs="Times New Roman"/>
-          <w:sz w:val="24"/>
-          <w:szCs w:val="24"/>
-        </w:rPr>
-        <w:t>one</w:t>
-      </w:r>
-      <w:proofErr w:type="spellEnd"/>
-      <w:r>
-        <w:rPr>
-          <w:rFonts w:ascii="Times New Roman" w:hAnsi="Times New Roman" w:cs="Times New Roman"/>
-          <w:sz w:val="24"/>
-          <w:szCs w:val="24"/>
-        </w:rPr>
-        <w:t>(</w:t>
-      </w:r>
-      <w:proofErr w:type="gramEnd"/>
-      <w:r>
-        <w:rPr>
-          <w:rFonts w:ascii="Times New Roman" w:hAnsi="Times New Roman" w:cs="Times New Roman"/>
-          <w:sz w:val="24"/>
-          <w:szCs w:val="24"/>
-        </w:rPr>
-        <w:t xml:space="preserve">) and </w:t>
-      </w:r>
-      <w:proofErr w:type="spellStart"/>
-      <w:r>
-        <w:rPr>
-          <w:rFonts w:ascii="Times New Roman" w:hAnsi="Times New Roman" w:cs="Times New Roman"/>
-          <w:sz w:val="24"/>
-          <w:szCs w:val="24"/>
-        </w:rPr>
-        <w:t>track_all</w:t>
-      </w:r>
-      <w:proofErr w:type="spellEnd"/>
-      <w:r>
-        <w:rPr>
-          <w:rFonts w:ascii="Times New Roman" w:hAnsi="Times New Roman" w:cs="Times New Roman"/>
-          <w:sz w:val="24"/>
-          <w:szCs w:val="24"/>
-        </w:rPr>
-        <w:t xml:space="preserve">() functions correct the delivery address for package nine to 410 S State St., Salt Lake City, UT 84111 at the specified time of 10:20 in the morning. Lastly, due to the </w:t>
-      </w:r>
-      <w:proofErr w:type="spellStart"/>
-      <w:r>
-        <w:rPr>
-          <w:rFonts w:ascii="Times New Roman" w:hAnsi="Times New Roman" w:cs="Times New Roman"/>
-          <w:sz w:val="24"/>
-          <w:szCs w:val="24"/>
-        </w:rPr>
         <w:t>calc_distance</w:t>
       </w:r>
       <w:proofErr w:type="spellEnd"/>
@@ -4444,14 +4625,6 @@
           <w:szCs w:val="24"/>
         </w:rPr>
         <w:br/>
-      </w:r>
-      <w:r>
-        <w:rPr>
-          <w:rFonts w:ascii="Times New Roman" w:hAnsi="Times New Roman" w:cs="Times New Roman"/>
-          <w:sz w:val="24"/>
-          <w:szCs w:val="24"/>
-        </w:rPr>
-        <w:lastRenderedPageBreak/>
         <w:t>Nearest Neighbor searches for the nearest location given a series of locations, and then moves in that direction. Both algorithms below review a series of iterations to find the most optimal path being the path with the least total distance.</w:t>
       </w:r>
       <w:r>
@@ -4579,7 +4752,16 @@
           <w:sz w:val="24"/>
           <w:szCs w:val="24"/>
         </w:rPr>
-        <w:t>. In survival of the fittest the most fit organisms survive from generation to generation to pass on their more adaptive genes while the least fit organisms tend to perish thereby ending the possibility for their genetic trait to proliferate. The result is that the gene pool of generations tends to improve by producing more fit organisms that in turn reproduce. While the expression of the Genetic Algorithm occurs randomly in nature, the random behavior of the Genetic Algorithm outperforms random behavior expressed by local search algorithms such as k-</w:t>
+        <w:t xml:space="preserve">. In survival of the fittest the most fit organisms survive from generation to </w:t>
+      </w:r>
+      <w:r>
+        <w:rPr>
+          <w:rFonts w:ascii="Times New Roman" w:hAnsi="Times New Roman" w:cs="Times New Roman"/>
+          <w:sz w:val="24"/>
+          <w:szCs w:val="24"/>
+        </w:rPr>
+        <w:lastRenderedPageBreak/>
+        <w:t>generation to pass on their more adaptive genes while the least fit organisms tend to perish thereby ending the possibility for their genetic trait to proliferate. The result is that the gene pool of generations tends to improve by producing more fit organisms that in turn reproduce. While the expression of the Genetic Algorithm occurs randomly in nature, the random behavior of the Genetic Algorithm outperforms random behavior expressed by local search algorithms such as k-</w:t>
       </w:r>
       <w:proofErr w:type="spellStart"/>
       <w:r>
@@ -4816,16 +4998,7 @@
           <w:szCs w:val="24"/>
         </w:rPr>
         <w:br/>
-        <w:t xml:space="preserve">If this project were to be an industry facing solution to scale for over 4000 packages or </w:t>
-      </w:r>
-      <w:r>
-        <w:rPr>
-          <w:rFonts w:ascii="Times New Roman" w:hAnsi="Times New Roman" w:cs="Times New Roman"/>
-          <w:sz w:val="24"/>
-          <w:szCs w:val="24"/>
-        </w:rPr>
-        <w:lastRenderedPageBreak/>
-        <w:t>more, there are in fact a few changes I would make. The first is that I would add functions for the user to interact with where they could insert packages into the HashMap or delete as needed if possible. My observations with big companies such as FedEx or Amazon are not that they merely load 4000 entries of data at a time, but rather that any person who needs their services can submit a shipment order from wherever they are. Therefore, with an add button, that could help scale this project beyond its current capacity, and likewise for the delete, so users could undo unintentional orders. I began working on an add function at the end of the main.py file, and while the code is unfinished, it can be considered as pseudocode that showcases some of thoughts towards how I thought at present I could try to add packages. I did attempt to write an added package to file, and upon succeeding found I had overwritten the file. Luckily, I had a backup file on GitHub that had all the former csv rows to undo my mistake, but that mistake further solidified the idea that a database may be needed. The database could be a MongoDB or SQL database, but I would most likely use a SQL database for value binding in queries and search.</w:t>
+        <w:t>If this project were to be an industry facing solution to scale for over 4000 packages or more, there are in fact a few changes I would make. The first is that I would add functions for the user to interact with where they could insert packages into the HashMap or delete as needed if possible. My observations with big companies such as FedEx or Amazon are not that they merely load 4000 entries of data at a time, but rather that any person who needs their services can submit a shipment order from wherever they are. Therefore, with an add button, that could help scale this project beyond its current capacity, and likewise for the delete, so users could undo unintentional orders. I began working on an add function at the end of the main.py file, and while the code is unfinished, it can be considered as pseudocode that showcases some of thoughts towards how I thought at present I could try to add packages. I did attempt to write an added package to file, and upon succeeding found I had overwritten the file. Luckily, I had a backup file on GitHub that had all the former csv rows to undo my mistake, but that mistake further solidified the idea that a database may be needed. The database could be a MongoDB or SQL database, but I would most likely use a SQL database for value binding in queries and search.</w:t>
       </w:r>
       <w:r>
         <w:rPr>
@@ -4919,7 +5092,16 @@
           <w:sz w:val="24"/>
           <w:szCs w:val="24"/>
         </w:rPr>
-        <w:t xml:space="preserve"> I would also like to go back to my original vision for this program and find a way to ex</w:t>
+        <w:t xml:space="preserve"> I would also like to go back to my original vision for this program and find a </w:t>
+      </w:r>
+      <w:r>
+        <w:rPr>
+          <w:rFonts w:ascii="Times New Roman" w:hAnsi="Times New Roman" w:cs="Times New Roman"/>
+          <w:sz w:val="24"/>
+          <w:szCs w:val="24"/>
+        </w:rPr>
+        <w:lastRenderedPageBreak/>
+        <w:t>way to ex</w:t>
       </w:r>
       <w:r>
         <w:rPr>
@@ -5110,7 +5292,6 @@
         <w:rPr>
           <w:rStyle w:val="Heading3Char"/>
         </w:rPr>
-        <w:lastRenderedPageBreak/>
         <w:t xml:space="preserve">a.  </w:t>
       </w:r>
       <w:r>
@@ -5251,7 +5432,16 @@
           <w:sz w:val="24"/>
           <w:szCs w:val="24"/>
         </w:rPr>
-        <w:t xml:space="preserve"> stored. In this instance there were 40 package objects, but 4 objects stored per index. This means that when a search is conducted one bucket found and searched up to four times, rather than searching one list up to forty times for the same value. With fewer packages of course space usage decreases and the search of values per bucket decreases. Respectively, as the space usage increases with a greater number of packages per bucket the length of the search on values per bucket can also increase, steadily approaching O(n) times per search if in theory massive numbers of packages were being stored to this data structure.</w:t>
+        <w:t xml:space="preserve"> stored. In this instance there were 40 package objects, but 4 objects stored per index. This means that when a search is conducted one bucket found and searched </w:t>
+      </w:r>
+      <w:r>
+        <w:rPr>
+          <w:rFonts w:ascii="Times New Roman" w:hAnsi="Times New Roman" w:cs="Times New Roman"/>
+          <w:sz w:val="24"/>
+          <w:szCs w:val="24"/>
+        </w:rPr>
+        <w:lastRenderedPageBreak/>
+        <w:t>up to four times, rather than searching one list up to forty times for the same value. With fewer packages of course space usage decreases and the search of values per bucket decreases. Respectively, as the space usage increases with a greater number of packages per bucket the length of the search on values per bucket can also increase, steadily approaching O(n) times per search if in theory massive numbers of packages were being stored to this data structure.</w:t>
       </w:r>
     </w:p>
     <w:p>
@@ -5360,7 +5550,88 @@
           <w:sz w:val="24"/>
           <w:szCs w:val="24"/>
         </w:rPr>
-        <w:t xml:space="preserve">. Iterating through the inventory list per route ensures that all package objects are delivered in accordance with the nearest neighbor logic executed below. Following these processes, if there were a greater number of trucks (with drivers) there could be fewer packages to deliver in total per truck, thereby eliminating the number of routes per truck (with drivers) and decreasing look-up time as the distribution function would only need to be called once for this delivery setup. If the capacity of packages increased per truck, and the number of trucks with drivers increased, that </w:t>
+        <w:t>. Iterating through the inventory list per route ensures that all package objects are delivered in accordance with the nearest neighbor logic executed below. Following these processes, if there were a greater number of trucks (with drivers) there could be fewer packages to deliver in total per truck, thereby eliminating the number of routes per truck (with drivers) and decreasing look-up time as the distribution function would only need to be called once for this delivery setup. If the capacity of packages increased per truck, and the number of trucks with drivers increased, that could increase the look-up time per search while again decreasing the number of times a distribution function would need to be called. Each time the distribution function is called it executes an O(n</w:t>
+      </w:r>
+      <w:r>
+        <w:rPr>
+          <w:rFonts w:ascii="Times New Roman" w:hAnsi="Times New Roman" w:cs="Times New Roman"/>
+          <w:sz w:val="24"/>
+          <w:szCs w:val="24"/>
+          <w:vertAlign w:val="superscript"/>
+        </w:rPr>
+        <w:t>2</w:t>
+      </w:r>
+      <w:r>
+        <w:rPr>
+          <w:rFonts w:ascii="Times New Roman" w:hAnsi="Times New Roman" w:cs="Times New Roman"/>
+          <w:sz w:val="24"/>
+          <w:szCs w:val="24"/>
+        </w:rPr>
+        <w:t>) time complexity per number of operations such as a search in this instance. Increasing the number of trucks (with drivers) therefore could reduce</w:t>
+      </w:r>
+      <w:r>
+        <w:rPr>
+          <w:rFonts w:ascii="Times New Roman" w:hAnsi="Times New Roman" w:cs="Times New Roman"/>
+          <w:sz w:val="24"/>
+          <w:szCs w:val="24"/>
+        </w:rPr>
+        <w:t xml:space="preserve"> the</w:t>
+      </w:r>
+      <w:r>
+        <w:rPr>
+          <w:rFonts w:ascii="Times New Roman" w:hAnsi="Times New Roman" w:cs="Times New Roman"/>
+          <w:sz w:val="24"/>
+          <w:szCs w:val="24"/>
+        </w:rPr>
+        <w:t xml:space="preserve"> number of calls to between similar functions, potentially enable more efficient coding with more conditional logic, and in the long-term, decrease look-up time. If there are more trucks without drivers, the bottleneck may remain essentially the same.</w:t>
+      </w:r>
+      <w:r>
+        <w:rPr>
+          <w:rFonts w:ascii="Times New Roman" w:hAnsi="Times New Roman" w:cs="Times New Roman"/>
+          <w:sz w:val="24"/>
+          <w:szCs w:val="24"/>
+        </w:rPr>
+        <w:br/>
+      </w:r>
+      <w:r>
+        <w:rPr>
+          <w:rFonts w:ascii="Times New Roman" w:hAnsi="Times New Roman" w:cs="Times New Roman"/>
+          <w:sz w:val="24"/>
+          <w:szCs w:val="24"/>
+        </w:rPr>
+        <w:t xml:space="preserve">I do not think the lookup function itself would be impacted directly by a greater number of cities, other than the fact that there would be more packages in theory sent to those cities. The greater number of packages being sent to more cities could increase the processing for nearest neighbor algorithm in comparing the address index for each of those cities to calculate the distance of the next closest point, thereby increasing the mileage report and processing time. It should also be noted that more important than the number of cities is the location of those cities/ addresses. If in theory there were several small cities close to each other, and they were all </w:t>
+      </w:r>
+      <w:r>
+        <w:rPr>
+          <w:rFonts w:ascii="Times New Roman" w:hAnsi="Times New Roman" w:cs="Times New Roman"/>
+          <w:sz w:val="24"/>
+          <w:szCs w:val="24"/>
+        </w:rPr>
+        <w:t>a part</w:t>
+      </w:r>
+      <w:r>
+        <w:rPr>
+          <w:rFonts w:ascii="Times New Roman" w:hAnsi="Times New Roman" w:cs="Times New Roman"/>
+          <w:sz w:val="24"/>
+          <w:szCs w:val="24"/>
+        </w:rPr>
+        <w:t xml:space="preserve"> of an existing route, per the nearest neighbor algorithm, there may be little difference if any for them to </w:t>
+      </w:r>
+      <w:r>
+        <w:rPr>
+          <w:rFonts w:ascii="Times New Roman" w:hAnsi="Times New Roman" w:cs="Times New Roman"/>
+          <w:sz w:val="24"/>
+          <w:szCs w:val="24"/>
+        </w:rPr>
+        <w:t>be added</w:t>
+      </w:r>
+      <w:r>
+        <w:rPr>
+          <w:rFonts w:ascii="Times New Roman" w:hAnsi="Times New Roman" w:cs="Times New Roman"/>
+          <w:sz w:val="24"/>
+          <w:szCs w:val="24"/>
+        </w:rPr>
+        <w:t xml:space="preserve">, and processing time would stay constant. In ordering the packages, I often experimented with this logic, and found I could move packages to different order by this principle while keeping the mileage low while also maintaining an intended route. However, with a reduction of cities and counterintuitive structuring for package delivery mileage could increase, and delivery times could increase even while package lookup time remained constant (or decreased relative to the number of packages in the HashMap). The significant variable regarding lookup time is really the number of </w:t>
       </w:r>
       <w:r>
         <w:rPr>
@@ -5369,88 +5640,7 @@
           <w:szCs w:val="24"/>
         </w:rPr>
         <w:lastRenderedPageBreak/>
-        <w:t>could increase the look-up time per search while again decreasing the number of times a distribution function would need to be called. Each time the distribution function is called it executes an O(n</w:t>
-      </w:r>
-      <w:r>
-        <w:rPr>
-          <w:rFonts w:ascii="Times New Roman" w:hAnsi="Times New Roman" w:cs="Times New Roman"/>
-          <w:sz w:val="24"/>
-          <w:szCs w:val="24"/>
-          <w:vertAlign w:val="superscript"/>
-        </w:rPr>
-        <w:t>2</w:t>
-      </w:r>
-      <w:r>
-        <w:rPr>
-          <w:rFonts w:ascii="Times New Roman" w:hAnsi="Times New Roman" w:cs="Times New Roman"/>
-          <w:sz w:val="24"/>
-          <w:szCs w:val="24"/>
-        </w:rPr>
-        <w:t>) time complexity per number of operations such as a search in this instance. Increasing the number of trucks (with drivers) therefore could reduce</w:t>
-      </w:r>
-      <w:r>
-        <w:rPr>
-          <w:rFonts w:ascii="Times New Roman" w:hAnsi="Times New Roman" w:cs="Times New Roman"/>
-          <w:sz w:val="24"/>
-          <w:szCs w:val="24"/>
-        </w:rPr>
-        <w:t xml:space="preserve"> the</w:t>
-      </w:r>
-      <w:r>
-        <w:rPr>
-          <w:rFonts w:ascii="Times New Roman" w:hAnsi="Times New Roman" w:cs="Times New Roman"/>
-          <w:sz w:val="24"/>
-          <w:szCs w:val="24"/>
-        </w:rPr>
-        <w:t xml:space="preserve"> number of calls to between similar functions, potentially enable more efficient coding with more conditional logic, and in the long-term, decrease look-up time. If there are more trucks without drivers, the bottleneck may remain essentially the same.</w:t>
-      </w:r>
-      <w:r>
-        <w:rPr>
-          <w:rFonts w:ascii="Times New Roman" w:hAnsi="Times New Roman" w:cs="Times New Roman"/>
-          <w:sz w:val="24"/>
-          <w:szCs w:val="24"/>
-        </w:rPr>
-        <w:br/>
-      </w:r>
-      <w:r>
-        <w:rPr>
-          <w:rFonts w:ascii="Times New Roman" w:hAnsi="Times New Roman" w:cs="Times New Roman"/>
-          <w:sz w:val="24"/>
-          <w:szCs w:val="24"/>
-        </w:rPr>
-        <w:t xml:space="preserve">I do not think the lookup function itself would be impacted directly by a greater number of cities, other than the fact that there would be more packages in theory sent to those cities. The greater number of packages being sent to more cities could increase the processing for nearest neighbor algorithm in comparing the address index for each of those cities to calculate the distance of the next closest point, thereby increasing the mileage report and processing time. It should also be noted that more important than the number of cities is the location of those cities/ addresses. If in theory there were several small cities close to each other, and they were all </w:t>
-      </w:r>
-      <w:r>
-        <w:rPr>
-          <w:rFonts w:ascii="Times New Roman" w:hAnsi="Times New Roman" w:cs="Times New Roman"/>
-          <w:sz w:val="24"/>
-          <w:szCs w:val="24"/>
-        </w:rPr>
-        <w:t>a part</w:t>
-      </w:r>
-      <w:r>
-        <w:rPr>
-          <w:rFonts w:ascii="Times New Roman" w:hAnsi="Times New Roman" w:cs="Times New Roman"/>
-          <w:sz w:val="24"/>
-          <w:szCs w:val="24"/>
-        </w:rPr>
-        <w:t xml:space="preserve"> of an existing route, per the nearest neighbor algorithm, there may be little difference if any for them to </w:t>
-      </w:r>
-      <w:r>
-        <w:rPr>
-          <w:rFonts w:ascii="Times New Roman" w:hAnsi="Times New Roman" w:cs="Times New Roman"/>
-          <w:sz w:val="24"/>
-          <w:szCs w:val="24"/>
-        </w:rPr>
-        <w:t>be added</w:t>
-      </w:r>
-      <w:r>
-        <w:rPr>
-          <w:rFonts w:ascii="Times New Roman" w:hAnsi="Times New Roman" w:cs="Times New Roman"/>
-          <w:sz w:val="24"/>
-          <w:szCs w:val="24"/>
-        </w:rPr>
-        <w:t>, and processing time would stay constant. In ordering the packages, I often experimented with this logic, and found I could move packages to different order by this principle while keeping the mileage low while also maintaining an intended route. However, with a reduction of cities and counterintuitive structuring for package delivery mileage could increase, and delivery times could increase even while package lookup time remained constant (or decreased relative to the number of packages in the HashMap). The significant variable regarding lookup time is really the number of packages, so if the number of cities is increasing the number of packages, or decreasing the number of packages, the number of packages would affect the lookup time accordingly.</w:t>
+        <w:t>packages, so if the number of cities is increasing the number of packages, or decreasing the number of packages, the number of packages would affect the lookup time accordingly.</w:t>
       </w:r>
       <w:r>
         <w:rPr>
@@ -5511,7 +5701,6 @@
         <w:pStyle w:val="Heading3"/>
       </w:pPr>
       <w:r>
-        <w:lastRenderedPageBreak/>
         <w:t xml:space="preserve">2.  </w:t>
       </w:r>
       <w:r>
@@ -5688,7 +5877,16 @@
           <w:sz w:val="24"/>
           <w:szCs w:val="24"/>
         </w:rPr>
-        <w:t xml:space="preserve">) function or the size with the size() function. However, as discussed at length above, as lists increase, per n items a search is conducted n times, thereby increasing length of the search directly proportional to the number of items at an O(n) time complexity, which is worse than the </w:t>
+        <w:t xml:space="preserve">) function or the size with the size() function. However, as discussed at length above, as lists increase, per n items a search is conducted n times, thereby increasing length of the search directly proportional to the number of items at an O(n) time complexity, </w:t>
+      </w:r>
+      <w:r>
+        <w:rPr>
+          <w:rFonts w:ascii="Times New Roman" w:hAnsi="Times New Roman" w:cs="Times New Roman"/>
+          <w:sz w:val="24"/>
+          <w:szCs w:val="24"/>
+        </w:rPr>
+        <w:lastRenderedPageBreak/>
+        <w:t xml:space="preserve">which is worse than the </w:t>
       </w:r>
       <w:proofErr w:type="gramStart"/>
       <w:r>
@@ -5834,7 +6032,7 @@
         </w:rPr>
         <w:t xml:space="preserve">. YouTube. </w:t>
       </w:r>
-      <w:hyperlink r:id="rId20" w:tgtFrame="_blank" w:history="1">
+      <w:hyperlink r:id="rId23" w:tgtFrame="_blank" w:history="1">
         <w:r>
           <w:rPr>
             <w:rStyle w:val="Hyperlink"/>
@@ -5861,7 +6059,6 @@
           <w:sz w:val="20"/>
           <w:szCs w:val="20"/>
         </w:rPr>
-        <w:lastRenderedPageBreak/>
         <w:t>Finer, J. (2018, December 19). </w:t>
       </w:r>
       <w:r>
@@ -5880,7 +6077,7 @@
         </w:rPr>
         <w:t xml:space="preserve">. Realpython.com; Real Python. </w:t>
       </w:r>
-      <w:hyperlink r:id="rId21" w:tgtFrame="_blank" w:history="1">
+      <w:hyperlink r:id="rId24" w:tgtFrame="_blank" w:history="1">
         <w:r>
           <w:rPr>
             <w:rStyle w:val="Hyperlink"/>
@@ -5999,7 +6196,7 @@
         </w:rPr>
         <w:t xml:space="preserve">. Zybooks.com. </w:t>
       </w:r>
-      <w:hyperlink r:id="rId22" w:history="1">
+      <w:hyperlink r:id="rId25" w:history="1">
         <w:r>
           <w:rPr>
             <w:rStyle w:val="Hyperlink"/>
@@ -6052,22 +6249,14 @@
         </w:rPr>
         <w:t xml:space="preserve">. Zybooks.com. </w:t>
       </w:r>
-      <w:hyperlink r:id="rId23" w:history="1">
+      <w:hyperlink r:id="rId26" w:history="1">
         <w:r>
           <w:rPr>
             <w:rStyle w:val="Hyperlink"/>
             <w:sz w:val="20"/>
             <w:szCs w:val="20"/>
           </w:rPr>
-          <w:t>https://learn.zybooks.com/zybook/WGUC950AY20182019/chapter/7/section/</w:t>
-        </w:r>
-        <w:r>
-          <w:rPr>
-            <w:rStyle w:val="Hyperlink"/>
-            <w:sz w:val="20"/>
-            <w:szCs w:val="20"/>
-          </w:rPr>
-          <w:t>2</w:t>
+          <w:t>https://learn.zybooks.com/zybook/WGUC950AY20182019/chapter/7/section/2</w:t>
         </w:r>
       </w:hyperlink>
     </w:p>
@@ -6140,7 +6329,7 @@
         </w:rPr>
         <w:t>, 12.</w:t>
       </w:r>
-      <w:hyperlink r:id="rId24" w:history="1">
+      <w:hyperlink r:id="rId27" w:history="1">
         <w:r>
           <w:rPr>
             <w:rStyle w:val="Hyperlink"/>
@@ -6184,7 +6373,7 @@
         </w:rPr>
         <w:t xml:space="preserve">. YouTube. </w:t>
       </w:r>
-      <w:hyperlink r:id="rId25" w:tgtFrame="_blank" w:history="1">
+      <w:hyperlink r:id="rId28" w:tgtFrame="_blank" w:history="1">
         <w:r>
           <w:rPr>
             <w:rStyle w:val="Hyperlink"/>
@@ -6244,7 +6433,7 @@
         </w:rPr>
         <w:t xml:space="preserve">. Reddit.com. </w:t>
       </w:r>
-      <w:hyperlink r:id="rId26" w:tgtFrame="_blank" w:history="1">
+      <w:hyperlink r:id="rId29" w:tgtFrame="_blank" w:history="1">
         <w:r>
           <w:rPr>
             <w:rStyle w:val="Hyperlink"/>
@@ -6270,6 +6459,7 @@
           <w:sz w:val="20"/>
           <w:szCs w:val="20"/>
         </w:rPr>
+        <w:lastRenderedPageBreak/>
         <w:t>Ruane, P. (2011, August 3). </w:t>
       </w:r>
       <w:r>
@@ -6308,7 +6498,7 @@
         </w:rPr>
         <w:t xml:space="preserve"> Stack Overflow. </w:t>
       </w:r>
-      <w:hyperlink r:id="rId27" w:tgtFrame="_blank" w:history="1">
+      <w:hyperlink r:id="rId30" w:tgtFrame="_blank" w:history="1">
         <w:r>
           <w:rPr>
             <w:rStyle w:val="Hyperlink"/>
@@ -6352,7 +6542,7 @@
         </w:rPr>
         <w:t xml:space="preserve">. YouTube. </w:t>
       </w:r>
-      <w:hyperlink r:id="rId28" w:tgtFrame="_blank" w:history="1">
+      <w:hyperlink r:id="rId31" w:tgtFrame="_blank" w:history="1">
         <w:r>
           <w:rPr>
             <w:rStyle w:val="Hyperlink"/>
@@ -6412,7 +6602,7 @@
         </w:rPr>
         <w:t xml:space="preserve"> Stack Overflow. </w:t>
       </w:r>
-      <w:hyperlink r:id="rId29" w:tgtFrame="_blank" w:history="1">
+      <w:hyperlink r:id="rId32" w:tgtFrame="_blank" w:history="1">
         <w:r>
           <w:rPr>
             <w:rStyle w:val="Hyperlink"/>
@@ -6472,7 +6662,7 @@
         </w:rPr>
         <w:t xml:space="preserve">. </w:t>
       </w:r>
-      <w:hyperlink r:id="rId30" w:tgtFrame="_blank" w:history="1">
+      <w:hyperlink r:id="rId33" w:tgtFrame="_blank" w:history="1">
         <w:r>
           <w:rPr>
             <w:rStyle w:val="Hyperlink"/>
@@ -6498,7 +6688,6 @@
           <w:sz w:val="20"/>
           <w:szCs w:val="20"/>
         </w:rPr>
-        <w:lastRenderedPageBreak/>
         <w:t>Seppänen, J. K. (2012, March 24). </w:t>
       </w:r>
       <w:r>
@@ -6517,7 +6706,7 @@
         </w:rPr>
         <w:t xml:space="preserve">. Stack Overflow. </w:t>
       </w:r>
-      <w:hyperlink r:id="rId31" w:tgtFrame="_blank" w:history="1">
+      <w:hyperlink r:id="rId34" w:tgtFrame="_blank" w:history="1">
         <w:r>
           <w:rPr>
             <w:rStyle w:val="Hyperlink"/>
@@ -6577,7 +6766,7 @@
         </w:rPr>
         <w:t xml:space="preserve">. </w:t>
       </w:r>
-      <w:hyperlink r:id="rId32" w:tgtFrame="_blank" w:history="1">
+      <w:hyperlink r:id="rId35" w:tgtFrame="_blank" w:history="1">
         <w:r>
           <w:rPr>
             <w:rStyle w:val="Hyperlink"/>
@@ -6620,7 +6809,7 @@
         </w:rPr>
         <w:t xml:space="preserve">. </w:t>
       </w:r>
-      <w:hyperlink r:id="rId33" w:tgtFrame="_blank" w:history="1">
+      <w:hyperlink r:id="rId36" w:tgtFrame="_blank" w:history="1">
         <w:r>
           <w:rPr>
             <w:rStyle w:val="Hyperlink"/>
@@ -6637,7 +6826,7 @@
         </w:rPr>
         <w:t xml:space="preserve">. </w:t>
       </w:r>
-      <w:hyperlink r:id="rId34" w:anchor=":~:text=Trucks%20travel%20at%20an%20average,and%20cost%2Deffective%20shipping%20solution" w:tgtFrame="_blank" w:history="1">
+      <w:hyperlink r:id="rId37" w:anchor=":~:text=Trucks%20travel%20at%20an%20average,and%20cost%2Deffective%20shipping%20solution" w:tgtFrame="_blank" w:history="1">
         <w:r>
           <w:rPr>
             <w:rStyle w:val="Hyperlink"/>
@@ -6709,7 +6898,7 @@
         </w:rPr>
         <w:t>. Quantdare.com. view-source:</w:t>
       </w:r>
-      <w:hyperlink r:id="rId35" w:tgtFrame="_blank" w:history="1">
+      <w:hyperlink r:id="rId38" w:tgtFrame="_blank" w:history="1">
         <w:r>
           <w:rPr>
             <w:rStyle w:val="Hyperlink"/>
@@ -6742,7 +6931,7 @@
           <w:szCs w:val="20"/>
         </w:rPr>
       </w:pPr>
-      <w:hyperlink r:id="rId36" w:history="1">
+      <w:hyperlink r:id="rId39" w:anchor=":~:text=One%20way%20to%20format%20a,and%20precision%20of%20the%20number.&amp;text=In%20the%20example%20above%2C%20the,characters%2C%20with%202%20decimal%20places" w:history="1">
         <w:r>
           <w:rPr>
             <w:rStyle w:val="Hyperlink"/>
@@ -6796,6 +6985,7 @@
           <w:sz w:val="24"/>
           <w:szCs w:val="24"/>
         </w:rPr>
+        <w:lastRenderedPageBreak/>
         <w:t> </w:t>
       </w:r>
     </w:p>
@@ -9313,14 +9503,6 @@
 </file>
 
 <file path=customXml/item1.xml><?xml version="1.0" encoding="utf-8"?>
-<p:properties xmlns:p="http://schemas.microsoft.com/office/2006/metadata/properties" xmlns:xsi="http://www.w3.org/2001/XMLSchema-instance" xmlns:pc="http://schemas.microsoft.com/office/infopath/2007/PartnerControls">
-  <documentManagement>
-    <_activity xmlns="0d279385-bc99-4052-9f34-887bf2e2f298" xsi:nil="true"/>
-  </documentManagement>
-</p:properties>
-</file>
-
-<file path=customXml/item2.xml><?xml version="1.0" encoding="utf-8"?>
 <ct:contentTypeSchema xmlns:ct="http://schemas.microsoft.com/office/2006/metadata/contentType" xmlns:ma="http://schemas.microsoft.com/office/2006/metadata/properties/metaAttributes" ct:_="" ma:_="" ma:contentTypeName="Document" ma:contentTypeID="0x010100DD58CDDAB1C389469A0038FDE886F673" ma:contentTypeVersion="12" ma:contentTypeDescription="Create a new document." ma:contentTypeScope="" ma:versionID="e5d90281d80a54af825ed269e2493202">
   <xsd:schema xmlns:xsd="http://www.w3.org/2001/XMLSchema" xmlns:xs="http://www.w3.org/2001/XMLSchema" xmlns:p="http://schemas.microsoft.com/office/2006/metadata/properties" xmlns:ns3="0d279385-bc99-4052-9f34-887bf2e2f298" xmlns:ns4="b0ac2e6f-600e-4881-830b-60c045b9b46d" targetNamespace="http://schemas.microsoft.com/office/2006/metadata/properties" ma:root="true" ma:fieldsID="02cad883e6c9f8cff80d3cfc0266487e" ns3:_="" ns4:_="">
     <xsd:import namespace="0d279385-bc99-4052-9f34-887bf2e2f298"/>
@@ -9535,11 +9717,15 @@
 </ct:contentTypeSchema>
 </file>
 
-<file path=customXml/item3.xml><?xml version="1.0" encoding="utf-8"?>
-<b:Sources xmlns:b="http://schemas.openxmlformats.org/officeDocument/2006/bibliography" xmlns="http://schemas.openxmlformats.org/officeDocument/2006/bibliography" SelectedStyle="\APASixthEditionOfficeOnline.xsl" StyleName="APA" Version="6"/>
+<file path=customXml/item2.xml><?xml version="1.0" encoding="utf-8"?>
+<p:properties xmlns:p="http://schemas.microsoft.com/office/2006/metadata/properties" xmlns:xsi="http://www.w3.org/2001/XMLSchema-instance" xmlns:pc="http://schemas.microsoft.com/office/infopath/2007/PartnerControls">
+  <documentManagement>
+    <_activity xmlns="0d279385-bc99-4052-9f34-887bf2e2f298" xsi:nil="true"/>
+  </documentManagement>
+</p:properties>
 </file>
 
-<file path=customXml/item4.xml><?xml version="1.0" encoding="utf-8"?>
+<file path=customXml/item3.xml><?xml version="1.0" encoding="utf-8"?>
 <?mso-contentType ?>
 <FormTemplates xmlns="http://schemas.microsoft.com/sharepoint/v3/contenttype/forms">
   <Display>DocumentLibraryForm</Display>
@@ -9548,17 +9734,11 @@
 </FormTemplates>
 </file>
 
-<file path=customXml/itemProps1.xml><?xml version="1.0" encoding="utf-8"?>
-<ds:datastoreItem xmlns:ds="http://schemas.openxmlformats.org/officeDocument/2006/customXml" ds:itemID="{1DFFCABC-47B4-4C0D-B160-B6215B41BE39}">
-  <ds:schemaRefs>
-    <ds:schemaRef ds:uri="http://schemas.microsoft.com/office/2006/metadata/properties"/>
-    <ds:schemaRef ds:uri="http://schemas.microsoft.com/office/infopath/2007/PartnerControls"/>
-    <ds:schemaRef ds:uri="0d279385-bc99-4052-9f34-887bf2e2f298"/>
-  </ds:schemaRefs>
-</ds:datastoreItem>
+<file path=customXml/item4.xml><?xml version="1.0" encoding="utf-8"?>
+<b:Sources xmlns:b="http://schemas.openxmlformats.org/officeDocument/2006/bibliography" xmlns="http://schemas.openxmlformats.org/officeDocument/2006/bibliography" SelectedStyle="\APASixthEditionOfficeOnline.xsl" StyleName="APA" Version="6"/>
 </file>
 
-<file path=customXml/itemProps2.xml><?xml version="1.0" encoding="utf-8"?>
+<file path=customXml/itemProps1.xml><?xml version="1.0" encoding="utf-8"?>
 <ds:datastoreItem xmlns:ds="http://schemas.openxmlformats.org/officeDocument/2006/customXml" ds:itemID="{9F0CCEB9-D4CF-4769-9683-4DB543D76973}">
   <ds:schemaRefs>
     <ds:schemaRef ds:uri="http://schemas.microsoft.com/office/2006/metadata/contentType"/>
@@ -9577,18 +9757,28 @@
 </ds:datastoreItem>
 </file>
 
+<file path=customXml/itemProps2.xml><?xml version="1.0" encoding="utf-8"?>
+<ds:datastoreItem xmlns:ds="http://schemas.openxmlformats.org/officeDocument/2006/customXml" ds:itemID="{1DFFCABC-47B4-4C0D-B160-B6215B41BE39}">
+  <ds:schemaRefs>
+    <ds:schemaRef ds:uri="http://schemas.microsoft.com/office/2006/metadata/properties"/>
+    <ds:schemaRef ds:uri="http://schemas.microsoft.com/office/infopath/2007/PartnerControls"/>
+    <ds:schemaRef ds:uri="0d279385-bc99-4052-9f34-887bf2e2f298"/>
+  </ds:schemaRefs>
+</ds:datastoreItem>
+</file>
+
 <file path=customXml/itemProps3.xml><?xml version="1.0" encoding="utf-8"?>
+<ds:datastoreItem xmlns:ds="http://schemas.openxmlformats.org/officeDocument/2006/customXml" ds:itemID="{25544104-05A1-48CB-B211-AAC3E5720CC7}">
+  <ds:schemaRefs>
+    <ds:schemaRef ds:uri="http://schemas.microsoft.com/sharepoint/v3/contenttype/forms"/>
+  </ds:schemaRefs>
+</ds:datastoreItem>
+</file>
+
+<file path=customXml/itemProps4.xml><?xml version="1.0" encoding="utf-8"?>
 <ds:datastoreItem xmlns:ds="http://schemas.openxmlformats.org/officeDocument/2006/customXml" ds:itemID="{A561EE4F-924F-466C-A33A-7F782925BCBC}">
   <ds:schemaRefs>
     <ds:schemaRef ds:uri="http://schemas.openxmlformats.org/officeDocument/2006/bibliography"/>
   </ds:schemaRefs>
 </ds:datastoreItem>
-</file>
-
-<file path=customXml/itemProps4.xml><?xml version="1.0" encoding="utf-8"?>
-<ds:datastoreItem xmlns:ds="http://schemas.openxmlformats.org/officeDocument/2006/customXml" ds:itemID="{25544104-05A1-48CB-B211-AAC3E5720CC7}">
-  <ds:schemaRefs>
-    <ds:schemaRef ds:uri="http://schemas.microsoft.com/sharepoint/v3/contenttype/forms"/>
-  </ds:schemaRefs>
-</ds:datastoreItem>
 </file>
</xml_diff>